<commit_message>
Visitor: ppt (remain: 5, 6, 9, 10)
</commit_message>
<xml_diff>
--- a/Design Patterns/Design Patterns [Draft]/Visitor/visitor-pattern-seminar.docx
+++ b/Design Patterns/Design Patterns [Draft]/Visitor/visitor-pattern-seminar.docx
@@ -179,8 +179,6 @@
         </w:rPr>
         <w:t>Ý định</w:t>
       </w:r>
-      <w:bookmarkStart w:id="0" w:name="_GoBack"/>
-      <w:bookmarkEnd w:id="0"/>
     </w:p>
     <w:p>
       <w:pPr>
@@ -430,15 +428,17 @@
     </w:p>
     <w:p>
       <w:pPr>
-        <w:rPr>
-          <w:rFonts w:ascii="Times New Roman" w:hAnsi="Times New Roman" w:cs="Times New Roman"/>
-          <w:sz w:val="28"/>
-          <w:szCs w:val="28"/>
-        </w:rPr>
-      </w:pPr>
-      <w:r>
-        <w:rPr>
-          <w:rFonts w:ascii="Times New Roman" w:hAnsi="Times New Roman" w:cs="Times New Roman"/>
+        <w:ind w:firstLine="720"/>
+        <w:rPr>
+          <w:rFonts w:ascii="Times New Roman" w:hAnsi="Times New Roman" w:cs="Times New Roman"/>
+          <w:sz w:val="28"/>
+          <w:szCs w:val="28"/>
+        </w:rPr>
+      </w:pPr>
+      <w:r>
+        <w:rPr>
+          <w:rFonts w:ascii="Times New Roman" w:hAnsi="Times New Roman" w:cs="Times New Roman"/>
+          <w:color w:val="FF0000"/>
           <w:sz w:val="28"/>
           <w:szCs w:val="28"/>
         </w:rPr>
@@ -447,6 +447,7 @@
       <w:r>
         <w:rPr>
           <w:rFonts w:ascii="Times New Roman" w:hAnsi="Times New Roman" w:cs="Times New Roman"/>
+          <w:color w:val="FF0000"/>
           <w:sz w:val="28"/>
           <w:szCs w:val="28"/>
         </w:rPr>
@@ -455,6 +456,7 @@
       <w:r>
         <w:rPr>
           <w:rFonts w:ascii="Times New Roman" w:hAnsi="Times New Roman" w:cs="Times New Roman"/>
+          <w:color w:val="FF0000"/>
           <w:sz w:val="28"/>
           <w:szCs w:val="28"/>
         </w:rPr>
@@ -463,10 +465,19 @@
       <w:r>
         <w:rPr>
           <w:rFonts w:ascii="Times New Roman" w:hAnsi="Times New Roman" w:cs="Times New Roman"/>
-          <w:sz w:val="28"/>
-          <w:szCs w:val="28"/>
-        </w:rPr>
-        <w:t>Shape khác nhau sẽ dẫn tới một hệ thống khó hiểu, khó duy trì và thay đổi.  Nó sẽ gây nhầm lẫn khi code của các thao tác display</w:t>
+          <w:color w:val="FF0000"/>
+          <w:sz w:val="28"/>
+          <w:szCs w:val="28"/>
+        </w:rPr>
+        <w:t>Shape khác nhau sẽ dẫn tới một hệ thống khó hiểu, khó duy trì và thay đổi.</w:t>
+      </w:r>
+      <w:r>
+        <w:rPr>
+          <w:rFonts w:ascii="Times New Roman" w:hAnsi="Times New Roman" w:cs="Times New Roman"/>
+          <w:sz w:val="28"/>
+          <w:szCs w:val="28"/>
+        </w:rPr>
+        <w:t xml:space="preserve">  Nó sẽ gây nhầm lẫn khi code của các thao tác display</w:t>
       </w:r>
       <w:r>
         <w:rPr>
@@ -546,7 +557,7 @@
           <w:sz w:val="28"/>
           <w:szCs w:val="28"/>
         </w:rPr>
-        <w:t xml:space="preserve">. Nếu mỗi thao tác mới có thể được thêm vào </w:t>
+        <w:t xml:space="preserve">. Nếu mỗi thao tác mới </w:t>
       </w:r>
       <w:r>
         <w:rPr>
@@ -555,7 +566,7 @@
           <w:szCs w:val="28"/>
         </w:rPr>
         <w:lastRenderedPageBreak/>
-        <w:t xml:space="preserve">một cách độc lập thì sẽ tốt hơn và như thế các </w:t>
+        <w:t xml:space="preserve">có thể được thêm vào một cách độc lập thì sẽ tốt hơn và như thế các </w:t>
       </w:r>
       <w:r>
         <w:rPr>
@@ -592,12 +603,15 @@
     </w:p>
     <w:p>
       <w:pPr>
-        <w:rPr>
-          <w:rFonts w:ascii="Times New Roman" w:hAnsi="Times New Roman" w:cs="Times New Roman"/>
-          <w:sz w:val="28"/>
-          <w:szCs w:val="28"/>
-        </w:rPr>
-      </w:pPr>
+        <w:ind w:firstLine="720"/>
+        <w:rPr>
+          <w:rFonts w:ascii="Times New Roman" w:hAnsi="Times New Roman" w:cs="Times New Roman"/>
+          <w:sz w:val="28"/>
+          <w:szCs w:val="28"/>
+        </w:rPr>
+      </w:pPr>
+      <w:bookmarkStart w:id="0" w:name="_GoBack"/>
+      <w:bookmarkEnd w:id="0"/>
       <w:r>
         <w:rPr>
           <w:rFonts w:ascii="Times New Roman" w:hAnsi="Times New Roman" w:cs="Times New Roman"/>

</xml_diff>

<commit_message>
Revert "Merge branch 'master' of https://github.com/kieuconghau/lthdt-18clc1-09"
This reverts commit 58fd007e62ed3421ff74ec2b6b3a6e42affce2fe, reversing
changes made to 5968803dc941d33f64a30f3a9525db61ef8d492d.
</commit_message>
<xml_diff>
--- a/Design Patterns/Design Patterns [Draft]/Visitor/visitor-pattern-seminar.docx
+++ b/Design Patterns/Design Patterns [Draft]/Visitor/visitor-pattern-seminar.docx
@@ -179,6 +179,8 @@
         </w:rPr>
         <w:t>Ý định</w:t>
       </w:r>
+      <w:bookmarkStart w:id="0" w:name="_GoBack"/>
+      <w:bookmarkEnd w:id="0"/>
     </w:p>
     <w:p>
       <w:pPr>
@@ -428,17 +430,15 @@
     </w:p>
     <w:p>
       <w:pPr>
-        <w:ind w:firstLine="720"/>
-        <w:rPr>
-          <w:rFonts w:ascii="Times New Roman" w:hAnsi="Times New Roman" w:cs="Times New Roman"/>
-          <w:sz w:val="28"/>
-          <w:szCs w:val="28"/>
-        </w:rPr>
-      </w:pPr>
-      <w:r>
-        <w:rPr>
-          <w:rFonts w:ascii="Times New Roman" w:hAnsi="Times New Roman" w:cs="Times New Roman"/>
-          <w:color w:val="FF0000"/>
+        <w:rPr>
+          <w:rFonts w:ascii="Times New Roman" w:hAnsi="Times New Roman" w:cs="Times New Roman"/>
+          <w:sz w:val="28"/>
+          <w:szCs w:val="28"/>
+        </w:rPr>
+      </w:pPr>
+      <w:r>
+        <w:rPr>
+          <w:rFonts w:ascii="Times New Roman" w:hAnsi="Times New Roman" w:cs="Times New Roman"/>
           <w:sz w:val="28"/>
           <w:szCs w:val="28"/>
         </w:rPr>
@@ -447,7 +447,6 @@
       <w:r>
         <w:rPr>
           <w:rFonts w:ascii="Times New Roman" w:hAnsi="Times New Roman" w:cs="Times New Roman"/>
-          <w:color w:val="FF0000"/>
           <w:sz w:val="28"/>
           <w:szCs w:val="28"/>
         </w:rPr>
@@ -456,7 +455,6 @@
       <w:r>
         <w:rPr>
           <w:rFonts w:ascii="Times New Roman" w:hAnsi="Times New Roman" w:cs="Times New Roman"/>
-          <w:color w:val="FF0000"/>
           <w:sz w:val="28"/>
           <w:szCs w:val="28"/>
         </w:rPr>
@@ -465,19 +463,10 @@
       <w:r>
         <w:rPr>
           <w:rFonts w:ascii="Times New Roman" w:hAnsi="Times New Roman" w:cs="Times New Roman"/>
-          <w:color w:val="FF0000"/>
-          <w:sz w:val="28"/>
-          <w:szCs w:val="28"/>
-        </w:rPr>
-        <w:t>Shape khác nhau sẽ dẫn tới một hệ thống khó hiểu, khó duy trì và thay đổi.</w:t>
-      </w:r>
-      <w:r>
-        <w:rPr>
-          <w:rFonts w:ascii="Times New Roman" w:hAnsi="Times New Roman" w:cs="Times New Roman"/>
-          <w:sz w:val="28"/>
-          <w:szCs w:val="28"/>
-        </w:rPr>
-        <w:t xml:space="preserve">  Nó sẽ gây nhầm lẫn khi code của các thao tác display</w:t>
+          <w:sz w:val="28"/>
+          <w:szCs w:val="28"/>
+        </w:rPr>
+        <w:t>Shape khác nhau sẽ dẫn tới một hệ thống khó hiểu, khó duy trì và thay đổi.  Nó sẽ gây nhầm lẫn khi code của các thao tác display</w:t>
       </w:r>
       <w:r>
         <w:rPr>
@@ -557,7 +546,7 @@
           <w:sz w:val="28"/>
           <w:szCs w:val="28"/>
         </w:rPr>
-        <w:t xml:space="preserve">. Nếu mỗi thao tác mới </w:t>
+        <w:t xml:space="preserve">. Nếu mỗi thao tác mới có thể được thêm vào </w:t>
       </w:r>
       <w:r>
         <w:rPr>
@@ -566,7 +555,7 @@
           <w:szCs w:val="28"/>
         </w:rPr>
         <w:lastRenderedPageBreak/>
-        <w:t xml:space="preserve">có thể được thêm vào một cách độc lập thì sẽ tốt hơn và như thế các </w:t>
+        <w:t xml:space="preserve">một cách độc lập thì sẽ tốt hơn và như thế các </w:t>
       </w:r>
       <w:r>
         <w:rPr>
@@ -603,15 +592,12 @@
     </w:p>
     <w:p>
       <w:pPr>
-        <w:ind w:firstLine="720"/>
-        <w:rPr>
-          <w:rFonts w:ascii="Times New Roman" w:hAnsi="Times New Roman" w:cs="Times New Roman"/>
-          <w:sz w:val="28"/>
-          <w:szCs w:val="28"/>
-        </w:rPr>
-      </w:pPr>
-      <w:bookmarkStart w:id="0" w:name="_GoBack"/>
-      <w:bookmarkEnd w:id="0"/>
+        <w:rPr>
+          <w:rFonts w:ascii="Times New Roman" w:hAnsi="Times New Roman" w:cs="Times New Roman"/>
+          <w:sz w:val="28"/>
+          <w:szCs w:val="28"/>
+        </w:rPr>
+      </w:pPr>
       <w:r>
         <w:rPr>
           <w:rFonts w:ascii="Times New Roman" w:hAnsi="Times New Roman" w:cs="Times New Roman"/>

</xml_diff>